<commit_message>
Updated with test evidence
</commit_message>
<xml_diff>
--- a/Master Document.docx
+++ b/Master Document.docx
@@ -8571,7 +8571,6 @@
           <w:showingPlcHdr/>
           <w15:appearance w15:val="hidden"/>
         </w:sdtPr>
-        <w:sdtEndPr/>
         <w:sdtContent>
           <w:r>
             <w:t>Meeting called by:</w:t>
@@ -8601,7 +8600,6 @@
           <w:showingPlcHdr/>
           <w15:appearance w15:val="hidden"/>
         </w:sdtPr>
-        <w:sdtEndPr/>
         <w:sdtContent>
           <w:r>
             <w:t>Attendees:</w:t>
@@ -8631,7 +8629,6 @@
           <w:showingPlcHdr/>
           <w15:appearance w15:val="hidden"/>
         </w:sdtPr>
-        <w:sdtEndPr/>
         <w:sdtContent>
           <w:r>
             <w:t>Please read:</w:t>
@@ -8661,7 +8658,6 @@
           <w:showingPlcHdr/>
           <w15:appearance w15:val="hidden"/>
         </w:sdtPr>
-        <w:sdtEndPr/>
         <w:sdtContent>
           <w:r>
             <w:t>Please bring:</w:t>
@@ -8719,7 +8715,6 @@
             <w:showingPlcHdr/>
             <w15:appearance w15:val="hidden"/>
           </w:sdtPr>
-          <w:sdtEndPr/>
           <w:sdtContent>
             <w:tc>
               <w:tcPr>
@@ -8770,7 +8765,6 @@
                 <w:showingPlcHdr/>
                 <w15:appearance w15:val="hidden"/>
               </w:sdtPr>
-              <w:sdtEndPr/>
               <w:sdtContent>
                 <w:r>
                   <w:t>Event Heading</w:t>
@@ -8791,7 +8785,6 @@
             <w:showingPlcHdr/>
             <w15:appearance w15:val="hidden"/>
           </w:sdtPr>
-          <w:sdtEndPr/>
           <w:sdtContent>
             <w:tc>
               <w:tcPr>
@@ -8897,7 +8890,6 @@
         <w:showingPlcHdr/>
         <w15:appearance w15:val="hidden"/>
       </w:sdtPr>
-      <w:sdtEndPr/>
       <w:sdtContent>
         <w:p>
           <w:pPr>
@@ -9868,7 +9860,6 @@
           <w:id w:val="-299301443"/>
           <w:citation/>
         </w:sdtPr>
-        <w:sdtEndPr/>
         <w:sdtContent>
           <w:r>
             <w:fldChar w:fldCharType="begin"/>
@@ -9908,7 +9899,6 @@
           <w:id w:val="-694236825"/>
           <w:citation/>
         </w:sdtPr>
-        <w:sdtEndPr/>
         <w:sdtContent>
           <w:r>
             <w:fldChar w:fldCharType="begin"/>
@@ -11479,15 +11469,7 @@
     </w:p>
     <w:p>
       <w:r>
-        <w:t>Screenshots are provided in the directory “</w:t>
-      </w:r>
-      <w:proofErr w:type="spellStart"/>
-      <w:r>
-        <w:t>TestEvidence</w:t>
-      </w:r>
-      <w:proofErr w:type="spellEnd"/>
-      <w:r>
-        <w:t>”. For each entry in the table, an id number will prefix its corresponding screenshot. Screenshots have been provided outside this document to make it neater and more organised.</w:t>
+        <w:t>Screenshots are provided in the directory “TestEvidence”. For each entry in the table, an id number will prefix its corresponding screenshot. Screenshots have been provided outside this document to make it neater and more organised.</w:t>
       </w:r>
     </w:p>
     <w:p/>
@@ -11608,13 +11590,8 @@
             <w:tcW w:w="2254" w:type="dxa"/>
           </w:tcPr>
           <w:p>
-            <w:proofErr w:type="spellStart"/>
-            <w:r>
-              <w:t>TestEvidence</w:t>
-            </w:r>
-            <w:proofErr w:type="spellEnd"/>
-            <w:r>
-              <w:t>/1.1</w:t>
+            <w:r>
+              <w:t>TestEvidence/1.1</w:t>
             </w:r>
           </w:p>
         </w:tc>
@@ -11655,13 +11632,8 @@
             <w:tcW w:w="2254" w:type="dxa"/>
           </w:tcPr>
           <w:p>
-            <w:proofErr w:type="spellStart"/>
-            <w:r>
-              <w:t>TestEvidence</w:t>
-            </w:r>
-            <w:proofErr w:type="spellEnd"/>
-            <w:r>
-              <w:t>/1.2</w:t>
+            <w:r>
+              <w:t>TestEvidence/1.2</w:t>
             </w:r>
           </w:p>
         </w:tc>
@@ -11702,13 +11674,8 @@
             <w:tcW w:w="2254" w:type="dxa"/>
           </w:tcPr>
           <w:p>
-            <w:proofErr w:type="spellStart"/>
-            <w:r>
-              <w:t>TestEvidence</w:t>
-            </w:r>
-            <w:proofErr w:type="spellEnd"/>
-            <w:r>
-              <w:t>/1.3</w:t>
+            <w:r>
+              <w:t>TestEvidence/1.3</w:t>
             </w:r>
           </w:p>
         </w:tc>
@@ -11749,13 +11716,8 @@
             <w:tcW w:w="2254" w:type="dxa"/>
           </w:tcPr>
           <w:p>
-            <w:proofErr w:type="spellStart"/>
-            <w:r>
-              <w:t>TestEvidence</w:t>
-            </w:r>
-            <w:proofErr w:type="spellEnd"/>
-            <w:r>
-              <w:t>/1.4</w:t>
+            <w:r>
+              <w:t>TestEvidence/1.4</w:t>
             </w:r>
           </w:p>
         </w:tc>
@@ -11796,13 +11758,8 @@
             <w:tcW w:w="2254" w:type="dxa"/>
           </w:tcPr>
           <w:p>
-            <w:proofErr w:type="spellStart"/>
-            <w:r>
-              <w:t>TestEvidence</w:t>
-            </w:r>
-            <w:proofErr w:type="spellEnd"/>
-            <w:r>
-              <w:t>/1.5</w:t>
+            <w:r>
+              <w:t>TestEvidence/1.5</w:t>
             </w:r>
           </w:p>
         </w:tc>
@@ -11843,13 +11800,8 @@
             <w:tcW w:w="2254" w:type="dxa"/>
           </w:tcPr>
           <w:p>
-            <w:proofErr w:type="spellStart"/>
-            <w:r>
-              <w:t>TestEvidence</w:t>
-            </w:r>
-            <w:proofErr w:type="spellEnd"/>
-            <w:r>
-              <w:t>/1.6</w:t>
+            <w:r>
+              <w:t>TestEvidence/1.6</w:t>
             </w:r>
           </w:p>
         </w:tc>
@@ -11890,13 +11842,8 @@
             <w:tcW w:w="2254" w:type="dxa"/>
           </w:tcPr>
           <w:p>
-            <w:proofErr w:type="spellStart"/>
-            <w:r>
-              <w:t>TestEvidence</w:t>
-            </w:r>
-            <w:proofErr w:type="spellEnd"/>
-            <w:r>
-              <w:t>/1.7</w:t>
+            <w:r>
+              <w:t>TestEvidence/1.7</w:t>
             </w:r>
           </w:p>
         </w:tc>
@@ -11937,13 +11884,8 @@
             <w:tcW w:w="2254" w:type="dxa"/>
           </w:tcPr>
           <w:p>
-            <w:proofErr w:type="spellStart"/>
-            <w:r>
-              <w:t>TestEvidence</w:t>
-            </w:r>
-            <w:proofErr w:type="spellEnd"/>
-            <w:r>
-              <w:t>/1.8</w:t>
+            <w:r>
+              <w:t>TestEvidence/1.8</w:t>
             </w:r>
           </w:p>
         </w:tc>
@@ -12061,13 +12003,8 @@
             <w:tcW w:w="2254" w:type="dxa"/>
           </w:tcPr>
           <w:p>
-            <w:proofErr w:type="spellStart"/>
-            <w:r>
-              <w:t>TestEvidence</w:t>
-            </w:r>
-            <w:proofErr w:type="spellEnd"/>
-            <w:r>
-              <w:t>/2.1</w:t>
+            <w:r>
+              <w:t>TestEvidence/2.1</w:t>
             </w:r>
           </w:p>
         </w:tc>
@@ -12108,13 +12045,8 @@
             <w:tcW w:w="2254" w:type="dxa"/>
           </w:tcPr>
           <w:p>
-            <w:proofErr w:type="spellStart"/>
-            <w:r>
-              <w:t>TestEvidence</w:t>
-            </w:r>
-            <w:proofErr w:type="spellEnd"/>
-            <w:r>
-              <w:t>/2.2</w:t>
+            <w:r>
+              <w:t>TestEvidence/2.2</w:t>
             </w:r>
           </w:p>
         </w:tc>
@@ -12155,13 +12087,8 @@
             <w:tcW w:w="2254" w:type="dxa"/>
           </w:tcPr>
           <w:p>
-            <w:proofErr w:type="spellStart"/>
-            <w:r>
-              <w:t>TestEvidence</w:t>
-            </w:r>
-            <w:proofErr w:type="spellEnd"/>
-            <w:r>
-              <w:t>/2.3</w:t>
+            <w:r>
+              <w:t>TestEvidence/2.3</w:t>
             </w:r>
           </w:p>
         </w:tc>
@@ -12202,13 +12129,8 @@
             <w:tcW w:w="2254" w:type="dxa"/>
           </w:tcPr>
           <w:p>
-            <w:proofErr w:type="spellStart"/>
-            <w:r>
-              <w:t>TestEvidence</w:t>
-            </w:r>
-            <w:proofErr w:type="spellEnd"/>
-            <w:r>
-              <w:t>/2.4</w:t>
+            <w:r>
+              <w:t>TestEvidence/2.4</w:t>
             </w:r>
           </w:p>
         </w:tc>
@@ -12249,13 +12171,8 @@
             <w:tcW w:w="2254" w:type="dxa"/>
           </w:tcPr>
           <w:p>
-            <w:proofErr w:type="spellStart"/>
-            <w:r>
-              <w:t>TestEvidence</w:t>
-            </w:r>
-            <w:proofErr w:type="spellEnd"/>
-            <w:r>
-              <w:t>/2.5</w:t>
+            <w:r>
+              <w:t>TestEvidence/2.5</w:t>
             </w:r>
           </w:p>
         </w:tc>
@@ -12296,13 +12213,8 @@
             <w:tcW w:w="2254" w:type="dxa"/>
           </w:tcPr>
           <w:p>
-            <w:proofErr w:type="spellStart"/>
-            <w:r>
-              <w:t>TestEvidence</w:t>
-            </w:r>
-            <w:proofErr w:type="spellEnd"/>
-            <w:r>
-              <w:t>/2.6</w:t>
+            <w:r>
+              <w:t>TestEvidence/2.6</w:t>
             </w:r>
           </w:p>
         </w:tc>
@@ -12343,13 +12255,8 @@
             <w:tcW w:w="2254" w:type="dxa"/>
           </w:tcPr>
           <w:p>
-            <w:proofErr w:type="spellStart"/>
-            <w:r>
-              <w:t>TestEvidence</w:t>
-            </w:r>
-            <w:proofErr w:type="spellEnd"/>
-            <w:r>
-              <w:t>/2.7</w:t>
+            <w:r>
+              <w:t>TestEvidence/2.7</w:t>
             </w:r>
           </w:p>
         </w:tc>
@@ -12390,13 +12297,8 @@
             <w:tcW w:w="2254" w:type="dxa"/>
           </w:tcPr>
           <w:p>
-            <w:proofErr w:type="spellStart"/>
-            <w:r>
-              <w:t>TestEvidence</w:t>
-            </w:r>
-            <w:proofErr w:type="spellEnd"/>
-            <w:r>
-              <w:t>/2.8</w:t>
+            <w:r>
+              <w:t>TestEvidence/2.8</w:t>
             </w:r>
           </w:p>
         </w:tc>
@@ -12510,13 +12412,8 @@
             <w:tcW w:w="2254" w:type="dxa"/>
           </w:tcPr>
           <w:p>
-            <w:proofErr w:type="spellStart"/>
-            <w:r>
-              <w:t>TestEvidence</w:t>
-            </w:r>
-            <w:proofErr w:type="spellEnd"/>
-            <w:r>
-              <w:t>/3.1</w:t>
+            <w:r>
+              <w:t>TestEvidence/3.1</w:t>
             </w:r>
           </w:p>
         </w:tc>
@@ -12557,13 +12454,8 @@
             <w:tcW w:w="2254" w:type="dxa"/>
           </w:tcPr>
           <w:p>
-            <w:proofErr w:type="spellStart"/>
-            <w:r>
-              <w:t>TestEvidence</w:t>
-            </w:r>
-            <w:proofErr w:type="spellEnd"/>
-            <w:r>
-              <w:t>/3.2</w:t>
+            <w:r>
+              <w:t>TestEvidence/3.2</w:t>
             </w:r>
           </w:p>
         </w:tc>
@@ -12604,13 +12496,8 @@
             <w:tcW w:w="2254" w:type="dxa"/>
           </w:tcPr>
           <w:p>
-            <w:proofErr w:type="spellStart"/>
-            <w:r>
-              <w:t>TestEvidence</w:t>
-            </w:r>
-            <w:proofErr w:type="spellEnd"/>
-            <w:r>
-              <w:t>/3.3</w:t>
+            <w:r>
+              <w:t>TestEvidence/3.3</w:t>
             </w:r>
           </w:p>
         </w:tc>
@@ -12651,13 +12538,8 @@
             <w:tcW w:w="2254" w:type="dxa"/>
           </w:tcPr>
           <w:p>
-            <w:proofErr w:type="spellStart"/>
-            <w:r>
-              <w:t>TestEvidence</w:t>
-            </w:r>
-            <w:proofErr w:type="spellEnd"/>
-            <w:r>
-              <w:t>/3.4</w:t>
+            <w:r>
+              <w:t>TestEvidence/3.4</w:t>
             </w:r>
           </w:p>
         </w:tc>
@@ -12698,13 +12580,8 @@
             <w:tcW w:w="2254" w:type="dxa"/>
           </w:tcPr>
           <w:p>
-            <w:proofErr w:type="spellStart"/>
-            <w:r>
-              <w:t>TestEvidence</w:t>
-            </w:r>
-            <w:proofErr w:type="spellEnd"/>
-            <w:r>
-              <w:t>/3.5</w:t>
+            <w:r>
+              <w:t>TestEvidence/3.5</w:t>
             </w:r>
           </w:p>
         </w:tc>
@@ -12765,15 +12642,7 @@
       </w:r>
       <w:r>
         <w:br/>
-        <w:t>This has been demonstrated in the test documentation, “Test Results”. Screenshots which serve as reference and proof of functionality are supplied in the directory “</w:t>
-      </w:r>
-      <w:proofErr w:type="spellStart"/>
-      <w:r>
-        <w:t>TestEvidence</w:t>
-      </w:r>
-      <w:proofErr w:type="spellEnd"/>
-      <w:r>
-        <w:t>”. The screenshots have been labelled and with a descriptive name and are prefixed with a corresponding number identified in the test table.</w:t>
+        <w:t>This has been demonstrated in the test documentation, “Test Results”. Screenshots which serve as reference and proof of functionality are supplied in the directory “TestEvidence”. The screenshots have been labelled and with a descriptive name and are prefixed with a corresponding number identified in the test table.</w:t>
       </w:r>
       <w:r>
         <w:br/>
@@ -12839,15 +12708,7 @@
       </w:r>
       <w:r>
         <w:br/>
-        <w:t xml:space="preserve">A test table has been constructed for the various platforms with various test cases. Each test case was carried out, an expectation was set for the outcome, and then verified against a screenshot provided in the </w:t>
-      </w:r>
-      <w:proofErr w:type="spellStart"/>
-      <w:r>
-        <w:t>TestEvidence</w:t>
-      </w:r>
-      <w:proofErr w:type="spellEnd"/>
-      <w:r>
-        <w:t xml:space="preserve"> directory which shows the actual outcome. This document is included in the master document.</w:t>
+        <w:t>A test table has been constructed for the various platforms with various test cases. Each test case was carried out, an expectation was set for the outcome, and then verified against a screenshot provided in the TestEvidence directory which shows the actual outcome. This document is included in the master document.</w:t>
       </w:r>
     </w:p>
     <w:p/>
@@ -13258,7 +13119,6 @@
           <w:temporary/>
           <w:showingPlcHdr/>
         </w:sdtPr>
-        <w:sdtEndPr/>
         <w:sdtContent>
           <w:r>
             <w:t>Meeting called by:</w:t>
@@ -13284,7 +13144,6 @@
           <w:temporary/>
           <w:showingPlcHdr/>
         </w:sdtPr>
-        <w:sdtEndPr/>
         <w:sdtContent>
           <w:r>
             <w:t>Attendees:</w:t>
@@ -13310,7 +13169,6 @@
           <w:temporary/>
           <w:showingPlcHdr/>
         </w:sdtPr>
-        <w:sdtEndPr/>
         <w:sdtContent>
           <w:r>
             <w:t>Please read:</w:t>
@@ -13336,7 +13194,6 @@
           <w:temporary/>
           <w:showingPlcHdr/>
         </w:sdtPr>
-        <w:sdtEndPr/>
         <w:sdtContent>
           <w:r>
             <w:t>Please bring:</w:t>
@@ -13394,7 +13251,6 @@
             <w:temporary/>
             <w:showingPlcHdr/>
           </w:sdtPr>
-          <w:sdtEndPr/>
           <w:sdtContent>
             <w:tc>
               <w:tcPr>
@@ -13455,7 +13311,6 @@
             <w:temporary/>
             <w:showingPlcHdr/>
           </w:sdtPr>
-          <w:sdtEndPr/>
           <w:sdtContent>
             <w:tc>
               <w:tcPr>
@@ -13962,23 +13817,7 @@
       </w:r>
       <w:r>
         <w:br/>
-        <w:t>- php php-cs-</w:t>
-      </w:r>
-      <w:proofErr w:type="spellStart"/>
-      <w:r>
-        <w:t>fixer.phar</w:t>
-      </w:r>
-      <w:proofErr w:type="spellEnd"/>
-      <w:r>
-        <w:t xml:space="preserve"> fix “/path/to/</w:t>
-      </w:r>
-      <w:proofErr w:type="spellStart"/>
-      <w:r>
-        <w:t>dir</w:t>
-      </w:r>
-      <w:proofErr w:type="spellEnd"/>
-      <w:r>
-        <w:t xml:space="preserve">” </w:t>
+        <w:t xml:space="preserve">- php php-cs-fixer.phar fix “/path/to/dir” </w:t>
       </w:r>
       <w:r>
         <w:br/>
@@ -14077,23 +13916,7 @@
     </w:p>
     <w:p>
       <w:r>
-        <w:t xml:space="preserve">For our project, we used </w:t>
-      </w:r>
-      <w:proofErr w:type="spellStart"/>
-      <w:r>
-        <w:t>Xdebug</w:t>
-      </w:r>
-      <w:proofErr w:type="spellEnd"/>
-      <w:r>
-        <w:t xml:space="preserve">, which is an extension PHP debugger which also includes a software profiler. Its installation varies depending on the operating system, but for the machines our team used, which were all Windows, it was required to download the Windows binary corresponding to the installed version of PHP, and configuring the php.ini file to enable use of </w:t>
-      </w:r>
-      <w:proofErr w:type="spellStart"/>
-      <w:r>
-        <w:t>Xdebug’s</w:t>
-      </w:r>
-      <w:proofErr w:type="spellEnd"/>
-      <w:r>
-        <w:t xml:space="preserve"> profiler like so:</w:t>
+        <w:t>For our project, we used Xdebug, which is an extension PHP debugger which also includes a software profiler. Its installation varies depending on the operating system, but for the machines our team used, which were all Windows, it was required to download the Windows binary corresponding to the installed version of PHP, and configuring the php.ini file to enable use of Xdebug’s profiler like so:</w:t>
       </w:r>
       <w:r>
         <w:br/>
@@ -14156,15 +13979,7 @@
     <w:p>
       <w:r>
         <w:lastRenderedPageBreak/>
-        <w:t xml:space="preserve">Running the profiler is dependent on the configuration set in the php.ini file. We set it to trigger on pages where the extension </w:t>
-      </w:r>
-      <w:proofErr w:type="gramStart"/>
-      <w:r>
-        <w:t>“?XDEBUG</w:t>
-      </w:r>
-      <w:proofErr w:type="gramEnd"/>
-      <w:r>
-        <w:t>_PROFILE” was appended to the end of the URL. The outcome of the profiling session is stored in a specified directory. This file cannot be read conventionally and requires the use of a 3</w:t>
+        <w:t>Running the profiler is dependent on the configuration set in the php.ini file. We set it to trigger on pages where the extension “?XDEBUG_PROFILE” was appended to the end of the URL. The outcome of the profiling session is stored in a specified directory. This file cannot be read conventionally and requires the use of a 3</w:t>
       </w:r>
       <w:r>
         <w:rPr>
@@ -14173,15 +13988,7 @@
         <w:t>rd</w:t>
       </w:r>
       <w:r>
-        <w:t xml:space="preserve"> party tool, such as </w:t>
-      </w:r>
-      <w:proofErr w:type="spellStart"/>
-      <w:r>
-        <w:t>WinCacheGrind</w:t>
-      </w:r>
-      <w:proofErr w:type="spellEnd"/>
-      <w:r>
-        <w:t xml:space="preserve"> for Windows machines.</w:t>
+        <w:t xml:space="preserve"> party tool, such as WinCacheGrind for Windows machines.</w:t>
       </w:r>
     </w:p>
     <w:p>
@@ -14319,15 +14126,7 @@
     </w:p>
     <w:p>
       <w:r>
-        <w:t xml:space="preserve">The tools outlined in this report are useful and can be used to clean up code and detect performance issues. In our project, the code optimiser helped format the code so that it looks neat, </w:t>
-      </w:r>
-      <w:proofErr w:type="gramStart"/>
-      <w:r>
-        <w:t>presentable</w:t>
-      </w:r>
-      <w:proofErr w:type="gramEnd"/>
-      <w:r>
-        <w:t xml:space="preserve"> and organised. The profiler indicated to us that there were presently no performance issues.</w:t>
+        <w:t>The tools outlined in this report are useful and can be used to clean up code and detect performance issues. In our project, the code optimiser helped format the code so that it looks neat, presentable and organised. The profiler indicated to us that there were presently no performance issues.</w:t>
       </w:r>
     </w:p>
     <w:p/>
@@ -16333,21 +16132,8 @@
             <w:hideMark/>
           </w:tcPr>
           <w:p>
-            <w:proofErr w:type="spellStart"/>
-            <w:r>
-              <w:t>TestEvidence</w:t>
-            </w:r>
-            <w:proofErr w:type="spellEnd"/>
-            <w:r>
-              <w:t xml:space="preserve">/1.1 </w:t>
-            </w:r>
-            <w:proofErr w:type="spellStart"/>
-            <w:r>
-              <w:t>TestEvidence</w:t>
-            </w:r>
-            <w:proofErr w:type="spellEnd"/>
-            <w:r>
-              <w:t>/1.1.1</w:t>
+            <w:r>
+              <w:t>TestEvidence/1.1 TestEvidence/1.1.1</w:t>
             </w:r>
           </w:p>
         </w:tc>
@@ -16416,13 +16202,8 @@
             <w:hideMark/>
           </w:tcPr>
           <w:p>
-            <w:proofErr w:type="spellStart"/>
-            <w:r>
-              <w:t>TestEvidence</w:t>
-            </w:r>
-            <w:proofErr w:type="spellEnd"/>
-            <w:r>
-              <w:t>/1.2</w:t>
+            <w:r>
+              <w:t>TestEvidence/1.2</w:t>
             </w:r>
           </w:p>
         </w:tc>
@@ -16491,13 +16272,8 @@
             <w:hideMark/>
           </w:tcPr>
           <w:p>
-            <w:proofErr w:type="spellStart"/>
-            <w:r>
-              <w:t>TestEvidence</w:t>
-            </w:r>
-            <w:proofErr w:type="spellEnd"/>
-            <w:r>
-              <w:t>/1.3</w:t>
+            <w:r>
+              <w:t>TestEvidence/1.3</w:t>
             </w:r>
           </w:p>
         </w:tc>
@@ -16566,13 +16342,8 @@
             <w:hideMark/>
           </w:tcPr>
           <w:p>
-            <w:proofErr w:type="spellStart"/>
-            <w:r>
-              <w:t>TestEvidence</w:t>
-            </w:r>
-            <w:proofErr w:type="spellEnd"/>
-            <w:r>
-              <w:t>/1.4</w:t>
+            <w:r>
+              <w:t>TestEvidence/1.4</w:t>
             </w:r>
           </w:p>
         </w:tc>
@@ -16641,21 +16412,8 @@
             <w:hideMark/>
           </w:tcPr>
           <w:p>
-            <w:proofErr w:type="spellStart"/>
-            <w:r>
-              <w:t>TestEvidence</w:t>
-            </w:r>
-            <w:proofErr w:type="spellEnd"/>
-            <w:r>
-              <w:t xml:space="preserve">/1.5 </w:t>
-            </w:r>
-            <w:proofErr w:type="spellStart"/>
-            <w:r>
-              <w:t>TestEvidence</w:t>
-            </w:r>
-            <w:proofErr w:type="spellEnd"/>
-            <w:r>
-              <w:t>/1.5.1</w:t>
+            <w:r>
+              <w:t>TestEvidence/1.5 TestEvidence/1.5.1</w:t>
             </w:r>
           </w:p>
         </w:tc>
@@ -16724,21 +16482,8 @@
             <w:hideMark/>
           </w:tcPr>
           <w:p>
-            <w:proofErr w:type="spellStart"/>
-            <w:r>
-              <w:t>TestEvidence</w:t>
-            </w:r>
-            <w:proofErr w:type="spellEnd"/>
-            <w:r>
-              <w:t xml:space="preserve">/1.6 </w:t>
-            </w:r>
-            <w:proofErr w:type="spellStart"/>
-            <w:r>
-              <w:t>TestEvidence</w:t>
-            </w:r>
-            <w:proofErr w:type="spellEnd"/>
-            <w:r>
-              <w:t>/1.6.1</w:t>
+            <w:r>
+              <w:t>TestEvidence/1.6 TestEvidence/1.6.1</w:t>
             </w:r>
           </w:p>
         </w:tc>
@@ -16903,15 +16648,7 @@
           </w:tcPr>
           <w:p>
             <w:r>
-              <w:t xml:space="preserve">As </w:t>
-            </w:r>
-            <w:proofErr w:type="gramStart"/>
-            <w:r>
-              <w:t>expected</w:t>
-            </w:r>
-            <w:proofErr w:type="gramEnd"/>
-            <w:r>
-              <w:t>.</w:t>
+              <w:t>As expected.</w:t>
             </w:r>
           </w:p>
         </w:tc>
@@ -16981,15 +16718,7 @@
           </w:tcPr>
           <w:p>
             <w:r>
-              <w:t xml:space="preserve">As </w:t>
-            </w:r>
-            <w:proofErr w:type="gramStart"/>
-            <w:r>
-              <w:t>expected</w:t>
-            </w:r>
-            <w:proofErr w:type="gramEnd"/>
-            <w:r>
-              <w:t>.</w:t>
+              <w:t>As expected.</w:t>
             </w:r>
           </w:p>
         </w:tc>
@@ -17059,15 +16788,7 @@
           </w:tcPr>
           <w:p>
             <w:r>
-              <w:t xml:space="preserve">As </w:t>
-            </w:r>
-            <w:proofErr w:type="gramStart"/>
-            <w:r>
-              <w:t>expected</w:t>
-            </w:r>
-            <w:proofErr w:type="gramEnd"/>
-            <w:r>
-              <w:t>.</w:t>
+              <w:t>As expected.</w:t>
             </w:r>
           </w:p>
         </w:tc>
@@ -17137,15 +16858,7 @@
           </w:tcPr>
           <w:p>
             <w:r>
-              <w:t xml:space="preserve">As </w:t>
-            </w:r>
-            <w:proofErr w:type="gramStart"/>
-            <w:r>
-              <w:t>expected</w:t>
-            </w:r>
-            <w:proofErr w:type="gramEnd"/>
-            <w:r>
-              <w:t>.</w:t>
+              <w:t>As expected.</w:t>
             </w:r>
           </w:p>
         </w:tc>
@@ -17215,15 +16928,7 @@
           </w:tcPr>
           <w:p>
             <w:r>
-              <w:t xml:space="preserve">As </w:t>
-            </w:r>
-            <w:proofErr w:type="gramStart"/>
-            <w:r>
-              <w:t>expected</w:t>
-            </w:r>
-            <w:proofErr w:type="gramEnd"/>
-            <w:r>
-              <w:t>.</w:t>
+              <w:t>As expected.</w:t>
             </w:r>
           </w:p>
         </w:tc>
@@ -17293,15 +16998,7 @@
           </w:tcPr>
           <w:p>
             <w:r>
-              <w:t xml:space="preserve">As </w:t>
-            </w:r>
-            <w:proofErr w:type="gramStart"/>
-            <w:r>
-              <w:t>expected</w:t>
-            </w:r>
-            <w:proofErr w:type="gramEnd"/>
-            <w:r>
-              <w:t>.</w:t>
+              <w:t>As expected.</w:t>
             </w:r>
           </w:p>
         </w:tc>
@@ -17633,15 +17330,7 @@
           </w:tcPr>
           <w:p>
             <w:r>
-              <w:t xml:space="preserve">As </w:t>
-            </w:r>
-            <w:proofErr w:type="gramStart"/>
-            <w:r>
-              <w:t>expected</w:t>
-            </w:r>
-            <w:proofErr w:type="gramEnd"/>
-            <w:r>
-              <w:t>.</w:t>
+              <w:t>As expected.</w:t>
             </w:r>
           </w:p>
         </w:tc>
@@ -17711,15 +17400,7 @@
           </w:tcPr>
           <w:p>
             <w:r>
-              <w:t xml:space="preserve">As </w:t>
-            </w:r>
-            <w:proofErr w:type="gramStart"/>
-            <w:r>
-              <w:t>expected</w:t>
-            </w:r>
-            <w:proofErr w:type="gramEnd"/>
-            <w:r>
-              <w:t>.</w:t>
+              <w:t>As expected.</w:t>
             </w:r>
           </w:p>
         </w:tc>
@@ -17789,15 +17470,7 @@
           </w:tcPr>
           <w:p>
             <w:r>
-              <w:t xml:space="preserve">As </w:t>
-            </w:r>
-            <w:proofErr w:type="gramStart"/>
-            <w:r>
-              <w:t>expected</w:t>
-            </w:r>
-            <w:proofErr w:type="gramEnd"/>
-            <w:r>
-              <w:t>.</w:t>
+              <w:t>As expected.</w:t>
             </w:r>
           </w:p>
         </w:tc>
@@ -17867,15 +17540,7 @@
           </w:tcPr>
           <w:p>
             <w:r>
-              <w:t xml:space="preserve">As </w:t>
-            </w:r>
-            <w:proofErr w:type="gramStart"/>
-            <w:r>
-              <w:t>expected</w:t>
-            </w:r>
-            <w:proofErr w:type="gramEnd"/>
-            <w:r>
-              <w:t>.</w:t>
+              <w:t>As expected.</w:t>
             </w:r>
           </w:p>
         </w:tc>
@@ -18056,23 +17721,13 @@
             </w:tcBorders>
           </w:tcPr>
           <w:p>
-            <w:proofErr w:type="spellStart"/>
-            <w:r>
-              <w:t>TestEvidence</w:t>
-            </w:r>
-            <w:proofErr w:type="spellEnd"/>
-            <w:r>
-              <w:t>/5.1</w:t>
-            </w:r>
-          </w:p>
-          <w:p>
-            <w:proofErr w:type="spellStart"/>
-            <w:r>
-              <w:t>TestEvidence</w:t>
-            </w:r>
-            <w:proofErr w:type="spellEnd"/>
-            <w:r>
-              <w:t>/5.1.1</w:t>
+            <w:r>
+              <w:t>TestEvidence/5.1</w:t>
+            </w:r>
+          </w:p>
+          <w:p>
+            <w:r>
+              <w:t>TestEvidence/5.1.1</w:t>
             </w:r>
           </w:p>
           <w:p/>
@@ -18142,13 +17797,8 @@
             </w:tcBorders>
           </w:tcPr>
           <w:p>
-            <w:proofErr w:type="spellStart"/>
-            <w:r>
-              <w:t>TestEvidence</w:t>
-            </w:r>
-            <w:proofErr w:type="spellEnd"/>
-            <w:r>
-              <w:t>/5.2</w:t>
+            <w:r>
+              <w:t>TestEvidence/5.2</w:t>
             </w:r>
           </w:p>
           <w:p/>
@@ -18217,13 +17867,8 @@
             </w:tcBorders>
           </w:tcPr>
           <w:p>
-            <w:proofErr w:type="spellStart"/>
-            <w:r>
-              <w:t>TestEvidence</w:t>
-            </w:r>
-            <w:proofErr w:type="spellEnd"/>
-            <w:r>
-              <w:t>/5.3</w:t>
+            <w:r>
+              <w:t>TestEvidence/5.3</w:t>
             </w:r>
           </w:p>
           <w:p/>
@@ -18397,23 +18042,13 @@
             <w:hideMark/>
           </w:tcPr>
           <w:p>
-            <w:proofErr w:type="spellStart"/>
-            <w:r>
-              <w:t>TestEvidence</w:t>
-            </w:r>
-            <w:proofErr w:type="spellEnd"/>
-            <w:r>
-              <w:t>/6.1</w:t>
-            </w:r>
-          </w:p>
-          <w:p>
-            <w:proofErr w:type="spellStart"/>
-            <w:r>
-              <w:t>TestEvidence</w:t>
-            </w:r>
-            <w:proofErr w:type="spellEnd"/>
-            <w:r>
-              <w:t>/6.1.1</w:t>
+            <w:r>
+              <w:t>TestEvidence/6.1</w:t>
+            </w:r>
+          </w:p>
+          <w:p>
+            <w:r>
+              <w:t>TestEvidence/6.1.1</w:t>
             </w:r>
           </w:p>
         </w:tc>
@@ -18566,15 +18201,7 @@
           </w:tcPr>
           <w:p>
             <w:r>
-              <w:t xml:space="preserve">Log out button sends user to home </w:t>
-            </w:r>
-            <w:proofErr w:type="gramStart"/>
-            <w:r>
-              <w:t>page, if</w:t>
-            </w:r>
-            <w:proofErr w:type="gramEnd"/>
-            <w:r>
-              <w:t xml:space="preserve"> reloading admin page requires another login</w:t>
+              <w:t>Log out button sends user to home page, if reloading admin page requires another login</w:t>
             </w:r>
           </w:p>
         </w:tc>
@@ -18763,13 +18390,8 @@
             <w:hideMark/>
           </w:tcPr>
           <w:p>
-            <w:proofErr w:type="spellStart"/>
-            <w:r>
-              <w:t>TestEvidence</w:t>
-            </w:r>
-            <w:proofErr w:type="spellEnd"/>
-            <w:r>
-              <w:t>/8.1</w:t>
+            <w:r>
+              <w:t>TestEvidence/8.1</w:t>
             </w:r>
           </w:p>
         </w:tc>
@@ -18838,13 +18460,8 @@
             <w:hideMark/>
           </w:tcPr>
           <w:p>
-            <w:proofErr w:type="spellStart"/>
-            <w:r>
-              <w:t>TestEvidence</w:t>
-            </w:r>
-            <w:proofErr w:type="spellEnd"/>
-            <w:r>
-              <w:t>/8.2</w:t>
+            <w:r>
+              <w:t>TestEvidence/8.2</w:t>
             </w:r>
           </w:p>
         </w:tc>
@@ -19125,7 +18742,6 @@
           <w:showingPlcHdr/>
           <w15:appearance w15:val="hidden"/>
         </w:sdtPr>
-        <w:sdtEndPr/>
         <w:sdtContent>
           <w:r>
             <w:t>Meeting called by:</w:t>
@@ -19155,7 +18771,6 @@
           <w:showingPlcHdr/>
           <w15:appearance w15:val="hidden"/>
         </w:sdtPr>
-        <w:sdtEndPr/>
         <w:sdtContent>
           <w:r>
             <w:t>Attendees:</w:t>
@@ -19185,7 +18800,6 @@
           <w:showingPlcHdr/>
           <w15:appearance w15:val="hidden"/>
         </w:sdtPr>
-        <w:sdtEndPr/>
         <w:sdtContent>
           <w:r>
             <w:t>Please read:</w:t>
@@ -19215,7 +18829,6 @@
           <w:showingPlcHdr/>
           <w15:appearance w15:val="hidden"/>
         </w:sdtPr>
-        <w:sdtEndPr/>
         <w:sdtContent>
           <w:r>
             <w:t>Please bring:</w:t>
@@ -19277,7 +18890,6 @@
             <w:showingPlcHdr/>
             <w15:appearance w15:val="hidden"/>
           </w:sdtPr>
-          <w:sdtEndPr/>
           <w:sdtContent>
             <w:tc>
               <w:tcPr>
@@ -19329,7 +18941,6 @@
                 <w:showingPlcHdr/>
                 <w15:appearance w15:val="hidden"/>
               </w:sdtPr>
-              <w:sdtEndPr/>
               <w:sdtContent>
                 <w:r>
                   <w:rPr>
@@ -19356,7 +18967,6 @@
             <w:showingPlcHdr/>
             <w15:appearance w15:val="hidden"/>
           </w:sdtPr>
-          <w:sdtEndPr/>
           <w:sdtContent>
             <w:tc>
               <w:tcPr>
@@ -19453,7 +19063,6 @@
         <w:showingPlcHdr/>
         <w15:appearance w15:val="hidden"/>
       </w:sdtPr>
-      <w:sdtEndPr/>
       <w:sdtContent>
         <w:p>
           <w:pPr>
@@ -21098,7 +20707,6 @@
           <w:id w:val="681086787"/>
           <w:citation/>
         </w:sdtPr>
-        <w:sdtEndPr/>
         <w:sdtContent>
           <w:r>
             <w:rPr>
@@ -21948,15 +21556,7 @@
     </w:p>
     <w:p>
       <w:r>
-        <w:t>Screenshots are provided in the directory “</w:t>
-      </w:r>
-      <w:proofErr w:type="spellStart"/>
-      <w:r>
-        <w:t>TestEvidence</w:t>
-      </w:r>
-      <w:proofErr w:type="spellEnd"/>
-      <w:r>
-        <w:t>”. For each entry in the table, an id number will prefix its corresponding screenshot. Screenshots have been provided outside this document to make it neater and more organised.</w:t>
+        <w:t>Screenshots are provided in the directory “TestEvidence”. For each entry in the table, an id number will prefix its corresponding screenshot. Screenshots have been provided outside this document to make it neater and more organised.</w:t>
       </w:r>
     </w:p>
     <w:p/>
@@ -22103,13 +21703,8 @@
             <w:tcW w:w="2254" w:type="dxa"/>
           </w:tcPr>
           <w:p>
-            <w:proofErr w:type="spellStart"/>
-            <w:r>
-              <w:t>TestEvidence</w:t>
-            </w:r>
-            <w:proofErr w:type="spellEnd"/>
-            <w:r>
-              <w:t>/1.1</w:t>
+            <w:r>
+              <w:t>TestEvidence/1.1</w:t>
             </w:r>
           </w:p>
         </w:tc>
@@ -22169,13 +21764,8 @@
             <w:tcW w:w="2254" w:type="dxa"/>
           </w:tcPr>
           <w:p>
-            <w:proofErr w:type="spellStart"/>
-            <w:r>
-              <w:t>TestEvidence</w:t>
-            </w:r>
-            <w:proofErr w:type="spellEnd"/>
-            <w:r>
-              <w:t>/1.2</w:t>
+            <w:r>
+              <w:t>TestEvidence/1.2</w:t>
             </w:r>
           </w:p>
         </w:tc>
@@ -22216,13 +21806,8 @@
             <w:tcW w:w="2254" w:type="dxa"/>
           </w:tcPr>
           <w:p>
-            <w:proofErr w:type="spellStart"/>
-            <w:r>
-              <w:t>TestEvidence</w:t>
-            </w:r>
-            <w:proofErr w:type="spellEnd"/>
-            <w:r>
-              <w:t>/1.3</w:t>
+            <w:r>
+              <w:t>TestEvidence/1.3</w:t>
             </w:r>
           </w:p>
         </w:tc>
@@ -22263,13 +21848,8 @@
             <w:tcW w:w="2254" w:type="dxa"/>
           </w:tcPr>
           <w:p>
-            <w:proofErr w:type="spellStart"/>
-            <w:r>
-              <w:t>TestEvidence</w:t>
-            </w:r>
-            <w:proofErr w:type="spellEnd"/>
-            <w:r>
-              <w:t>/1.4</w:t>
+            <w:r>
+              <w:t>TestEvidence/1.4</w:t>
             </w:r>
           </w:p>
         </w:tc>
@@ -22380,13 +21960,8 @@
             <w:tcW w:w="2254" w:type="dxa"/>
           </w:tcPr>
           <w:p>
-            <w:proofErr w:type="spellStart"/>
-            <w:r>
-              <w:t>TestEvidence</w:t>
-            </w:r>
-            <w:proofErr w:type="spellEnd"/>
-            <w:r>
-              <w:t>/2.1</w:t>
+            <w:r>
+              <w:t>TestEvidence/2.1</w:t>
             </w:r>
           </w:p>
         </w:tc>
@@ -22427,13 +22002,8 @@
             <w:tcW w:w="2254" w:type="dxa"/>
           </w:tcPr>
           <w:p>
-            <w:proofErr w:type="spellStart"/>
-            <w:r>
-              <w:t>TestEvidence</w:t>
-            </w:r>
-            <w:proofErr w:type="spellEnd"/>
-            <w:r>
-              <w:t>/2.2</w:t>
+            <w:r>
+              <w:t>TestEvidence/2.2</w:t>
             </w:r>
           </w:p>
         </w:tc>
@@ -22474,13 +22044,8 @@
             <w:tcW w:w="2254" w:type="dxa"/>
           </w:tcPr>
           <w:p>
-            <w:proofErr w:type="spellStart"/>
-            <w:r>
-              <w:t>TestEvidence</w:t>
-            </w:r>
-            <w:proofErr w:type="spellEnd"/>
-            <w:r>
-              <w:t>/2.3</w:t>
+            <w:r>
+              <w:t>TestEvidence/2.3</w:t>
             </w:r>
           </w:p>
         </w:tc>
@@ -22645,15 +22210,7 @@
           </w:tcPr>
           <w:p>
             <w:r>
-              <w:t xml:space="preserve">As </w:t>
-            </w:r>
-            <w:proofErr w:type="gramStart"/>
-            <w:r>
-              <w:t>expected</w:t>
-            </w:r>
-            <w:proofErr w:type="gramEnd"/>
-            <w:r>
-              <w:t>.</w:t>
+              <w:t>As expected.</w:t>
             </w:r>
           </w:p>
         </w:tc>
@@ -22723,15 +22280,7 @@
           </w:tcPr>
           <w:p>
             <w:r>
-              <w:t xml:space="preserve">As </w:t>
-            </w:r>
-            <w:proofErr w:type="gramStart"/>
-            <w:r>
-              <w:t>expected</w:t>
-            </w:r>
-            <w:proofErr w:type="gramEnd"/>
-            <w:r>
-              <w:t>.</w:t>
+              <w:t>As expected.</w:t>
             </w:r>
           </w:p>
         </w:tc>
@@ -22801,15 +22350,7 @@
           </w:tcPr>
           <w:p>
             <w:r>
-              <w:t xml:space="preserve">As </w:t>
-            </w:r>
-            <w:proofErr w:type="gramStart"/>
-            <w:r>
-              <w:t>expected</w:t>
-            </w:r>
-            <w:proofErr w:type="gramEnd"/>
-            <w:r>
-              <w:t>.</w:t>
+              <w:t>As expected.</w:t>
             </w:r>
           </w:p>
         </w:tc>
@@ -22879,15 +22420,7 @@
           </w:tcPr>
           <w:p>
             <w:r>
-              <w:t xml:space="preserve">As </w:t>
-            </w:r>
-            <w:proofErr w:type="gramStart"/>
-            <w:r>
-              <w:t>expected</w:t>
-            </w:r>
-            <w:proofErr w:type="gramEnd"/>
-            <w:r>
-              <w:t>.</w:t>
+              <w:t>As expected.</w:t>
             </w:r>
           </w:p>
         </w:tc>
@@ -22957,15 +22490,7 @@
           </w:tcPr>
           <w:p>
             <w:r>
-              <w:t xml:space="preserve">As </w:t>
-            </w:r>
-            <w:proofErr w:type="gramStart"/>
-            <w:r>
-              <w:t>expected</w:t>
-            </w:r>
-            <w:proofErr w:type="gramEnd"/>
-            <w:r>
-              <w:t>.</w:t>
+              <w:t>As expected.</w:t>
             </w:r>
           </w:p>
         </w:tc>
@@ -23035,15 +22560,7 @@
           </w:tcPr>
           <w:p>
             <w:r>
-              <w:t xml:space="preserve">As </w:t>
-            </w:r>
-            <w:proofErr w:type="gramStart"/>
-            <w:r>
-              <w:t>expected</w:t>
-            </w:r>
-            <w:proofErr w:type="gramEnd"/>
-            <w:r>
-              <w:t>.</w:t>
+              <w:t>As expected.</w:t>
             </w:r>
           </w:p>
         </w:tc>
@@ -23131,15 +22648,7 @@
       </w:r>
       <w:r>
         <w:br/>
-        <w:t>This has been demonstrated in the test documentation, “Test Results”. Screenshots which serve as reference and proof of functionality are supplied in the directory “</w:t>
-      </w:r>
-      <w:proofErr w:type="spellStart"/>
-      <w:r>
-        <w:t>TestEvidence</w:t>
-      </w:r>
-      <w:proofErr w:type="spellEnd"/>
-      <w:r>
-        <w:t>”. The screenshots have been labelled and with a descriptive name and are prefixed with a corresponding number identified in the test table.</w:t>
+        <w:t>This has been demonstrated in the test documentation, “Test Results”. Screenshots which serve as reference and proof of functionality are supplied in the directory “TestEvidence”. The screenshots have been labelled and with a descriptive name and are prefixed with a corresponding number identified in the test table.</w:t>
       </w:r>
       <w:r>
         <w:br/>
@@ -23205,15 +22714,7 @@
       </w:r>
       <w:r>
         <w:br/>
-        <w:t xml:space="preserve">A test table has been constructed for the various platforms with various test cases. Each test case was carried out, an expectation was set for the outcome, and then verified against a screenshot provided in the </w:t>
-      </w:r>
-      <w:proofErr w:type="spellStart"/>
-      <w:r>
-        <w:t>TestEvidence</w:t>
-      </w:r>
-      <w:proofErr w:type="spellEnd"/>
-      <w:r>
-        <w:t xml:space="preserve"> directory which shows the actual outcome. This document is included in the master document.</w:t>
+        <w:t>A test table has been constructed for the various platforms with various test cases. Each test case was carried out, an expectation was set for the outcome, and then verified against a screenshot provided in the TestEvidence directory which shows the actual outcome. This document is included in the master document.</w:t>
       </w:r>
     </w:p>
     <w:p/>
@@ -23379,7 +22880,6 @@
           <w:id w:val="-682350763"/>
           <w:citation/>
         </w:sdtPr>
-        <w:sdtEndPr/>
         <w:sdtContent>
           <w:r>
             <w:rPr>
@@ -23443,7 +22943,7 @@
         </w:numPr>
       </w:pPr>
       <w:r>
-        <w:t>Alt tags for images.</w:t>
+        <w:t>Non-text content given text alternatives.</w:t>
       </w:r>
     </w:p>
     <w:p>
@@ -23455,7 +22955,7 @@
         </w:numPr>
       </w:pPr>
       <w:r>
-        <w:t>Tags have titles</w:t>
+        <w:t>Tags such as anchor tags given titles to comply with screen readers</w:t>
       </w:r>
     </w:p>
     <w:p>
@@ -23479,7 +22979,16 @@
         </w:numPr>
       </w:pPr>
       <w:r>
-        <w:t>Navigate using keyboard tabs.</w:t>
+        <w:t>Can n</w:t>
+      </w:r>
+      <w:r>
+        <w:t xml:space="preserve">avigate using keyboard </w:t>
+      </w:r>
+      <w:r>
+        <w:t>controls: tab, space and enter</w:t>
+      </w:r>
+      <w:r>
+        <w:t>.</w:t>
       </w:r>
     </w:p>
     <w:p>
@@ -23491,7 +23000,10 @@
         </w:numPr>
       </w:pPr>
       <w:r>
-        <w:t>Labels for explanation.</w:t>
+        <w:t>Labels, error messages and other display information provided in a simple and legible format</w:t>
+      </w:r>
+      <w:r>
+        <w:t>.</w:t>
       </w:r>
     </w:p>
     <w:p/>
@@ -24136,6 +23648,18 @@
       <w:r>
         <w:lastRenderedPageBreak/>
         <w:t>Test Cases</w:t>
+      </w:r>
+      <w:r>
+        <w:t>:</w:t>
+      </w:r>
+    </w:p>
+    <w:p/>
+    <w:p>
+      <w:r>
+        <w:t>WCAG Compliance</w:t>
+      </w:r>
+      <w:r>
+        <w:t xml:space="preserve"> -</w:t>
       </w:r>
     </w:p>
     <w:tbl>
@@ -24200,35 +23724,43 @@
           </w:tcPr>
           <w:p>
             <w:r>
-              <w:t xml:space="preserve">Alt Tags for </w:t>
-            </w:r>
-            <w:proofErr w:type="spellStart"/>
-            <w:r>
-              <w:t>Img</w:t>
-            </w:r>
-            <w:proofErr w:type="spellEnd"/>
-            <w:r>
-              <w:t xml:space="preserve"> added</w:t>
-            </w:r>
-          </w:p>
-        </w:tc>
-        <w:tc>
-          <w:tcPr>
-            <w:tcW w:w="2254" w:type="dxa"/>
-          </w:tcPr>
-          <w:p/>
-        </w:tc>
-        <w:tc>
-          <w:tcPr>
-            <w:tcW w:w="2254" w:type="dxa"/>
-          </w:tcPr>
-          <w:p/>
-        </w:tc>
-        <w:tc>
-          <w:tcPr>
-            <w:tcW w:w="2254" w:type="dxa"/>
-          </w:tcPr>
-          <w:p/>
+              <w:t>Images have alt attributes</w:t>
+            </w:r>
+          </w:p>
+        </w:tc>
+        <w:tc>
+          <w:tcPr>
+            <w:tcW w:w="2254" w:type="dxa"/>
+          </w:tcPr>
+          <w:p>
+            <w:r>
+              <w:t>Using inspect element, the alt text is visible.</w:t>
+            </w:r>
+          </w:p>
+        </w:tc>
+        <w:tc>
+          <w:tcPr>
+            <w:tcW w:w="2254" w:type="dxa"/>
+          </w:tcPr>
+          <w:p>
+            <w:r>
+              <w:t>Meets expectation.</w:t>
+            </w:r>
+          </w:p>
+        </w:tc>
+        <w:tc>
+          <w:tcPr>
+            <w:tcW w:w="2254" w:type="dxa"/>
+          </w:tcPr>
+          <w:p>
+            <w:r>
+              <w:t>1.1</w:t>
+            </w:r>
+            <w:r>
+              <w:br/>
+              <w:t>1.2</w:t>
+            </w:r>
+          </w:p>
         </w:tc>
       </w:tr>
       <w:tr>
@@ -24246,41 +23778,39 @@
               <w:rPr>
                 <w:lang w:val="en-AU"/>
               </w:rPr>
-              <w:t xml:space="preserve">A </w:t>
-            </w:r>
-            <w:proofErr w:type="gramStart"/>
-            <w:r>
-              <w:rPr>
-                <w:lang w:val="en-AU"/>
-              </w:rPr>
-              <w:t>tags</w:t>
-            </w:r>
-            <w:proofErr w:type="gramEnd"/>
-            <w:r>
-              <w:rPr>
-                <w:lang w:val="en-AU"/>
-              </w:rPr>
-              <w:t xml:space="preserve"> have titles</w:t>
-            </w:r>
-          </w:p>
-        </w:tc>
-        <w:tc>
-          <w:tcPr>
-            <w:tcW w:w="2254" w:type="dxa"/>
-          </w:tcPr>
-          <w:p/>
-        </w:tc>
-        <w:tc>
-          <w:tcPr>
-            <w:tcW w:w="2254" w:type="dxa"/>
-          </w:tcPr>
-          <w:p/>
-        </w:tc>
-        <w:tc>
-          <w:tcPr>
-            <w:tcW w:w="2254" w:type="dxa"/>
-          </w:tcPr>
-          <w:p/>
+              <w:t>Anchor tags have title attributes</w:t>
+            </w:r>
+          </w:p>
+        </w:tc>
+        <w:tc>
+          <w:tcPr>
+            <w:tcW w:w="2254" w:type="dxa"/>
+          </w:tcPr>
+          <w:p>
+            <w:r>
+              <w:t>Anchor tags had titles which were visible on hover and through inspect element.</w:t>
+            </w:r>
+          </w:p>
+        </w:tc>
+        <w:tc>
+          <w:tcPr>
+            <w:tcW w:w="2254" w:type="dxa"/>
+          </w:tcPr>
+          <w:p>
+            <w:r>
+              <w:t>Meets expectation.</w:t>
+            </w:r>
+          </w:p>
+        </w:tc>
+        <w:tc>
+          <w:tcPr>
+            <w:tcW w:w="2254" w:type="dxa"/>
+          </w:tcPr>
+          <w:p>
+            <w:r>
+              <w:t>2.1</w:t>
+            </w:r>
+          </w:p>
         </w:tc>
       </w:tr>
       <w:tr>
@@ -24298,19 +23828,42 @@
           <w:tcPr>
             <w:tcW w:w="2254" w:type="dxa"/>
           </w:tcPr>
-          <w:p/>
-        </w:tc>
-        <w:tc>
-          <w:tcPr>
-            <w:tcW w:w="2254" w:type="dxa"/>
-          </w:tcPr>
-          <w:p/>
-        </w:tc>
-        <w:tc>
-          <w:tcPr>
-            <w:tcW w:w="2254" w:type="dxa"/>
-          </w:tcPr>
-          <w:p/>
+          <w:p>
+            <w:r>
+              <w:t xml:space="preserve">Various </w:t>
+            </w:r>
+            <w:r>
+              <w:t>functions of site were tested under 200% zoom and were functional and appeared legible</w:t>
+            </w:r>
+          </w:p>
+        </w:tc>
+        <w:tc>
+          <w:tcPr>
+            <w:tcW w:w="2254" w:type="dxa"/>
+          </w:tcPr>
+          <w:p>
+            <w:r>
+              <w:t>Meets expectation.</w:t>
+            </w:r>
+          </w:p>
+        </w:tc>
+        <w:tc>
+          <w:tcPr>
+            <w:tcW w:w="2254" w:type="dxa"/>
+          </w:tcPr>
+          <w:p>
+            <w:r>
+              <w:t>3.1</w:t>
+            </w:r>
+            <w:r>
+              <w:br/>
+              <w:t>3.2</w:t>
+            </w:r>
+            <w:r>
+              <w:br/>
+              <w:t>3.3</w:t>
+            </w:r>
+          </w:p>
         </w:tc>
       </w:tr>
       <w:tr>
@@ -24328,19 +23881,39 @@
           <w:tcPr>
             <w:tcW w:w="2254" w:type="dxa"/>
           </w:tcPr>
-          <w:p/>
-        </w:tc>
-        <w:tc>
-          <w:tcPr>
-            <w:tcW w:w="2254" w:type="dxa"/>
-          </w:tcPr>
-          <w:p/>
-        </w:tc>
-        <w:tc>
-          <w:tcPr>
-            <w:tcW w:w="2254" w:type="dxa"/>
-          </w:tcPr>
-          <w:p/>
+          <w:p>
+            <w:r>
+              <w:t>Able to navigate the site using the tab, space, enter key, and arrow keys</w:t>
+            </w:r>
+          </w:p>
+        </w:tc>
+        <w:tc>
+          <w:tcPr>
+            <w:tcW w:w="2254" w:type="dxa"/>
+          </w:tcPr>
+          <w:p>
+            <w:r>
+              <w:t>Meets expectation.</w:t>
+            </w:r>
+          </w:p>
+        </w:tc>
+        <w:tc>
+          <w:tcPr>
+            <w:tcW w:w="2254" w:type="dxa"/>
+          </w:tcPr>
+          <w:p>
+            <w:r>
+              <w:t>4.1</w:t>
+            </w:r>
+            <w:r>
+              <w:br/>
+              <w:t>4.2</w:t>
+            </w:r>
+            <w:r>
+              <w:br/>
+              <w:t>4.3</w:t>
+            </w:r>
+          </w:p>
         </w:tc>
       </w:tr>
       <w:tr>
@@ -24350,27 +23923,54 @@
           </w:tcPr>
           <w:p>
             <w:r>
-              <w:t>Labels for explanation</w:t>
-            </w:r>
-          </w:p>
-        </w:tc>
-        <w:tc>
-          <w:tcPr>
-            <w:tcW w:w="2254" w:type="dxa"/>
-          </w:tcPr>
-          <w:p/>
-        </w:tc>
-        <w:tc>
-          <w:tcPr>
-            <w:tcW w:w="2254" w:type="dxa"/>
-          </w:tcPr>
-          <w:p/>
-        </w:tc>
-        <w:tc>
-          <w:tcPr>
-            <w:tcW w:w="2254" w:type="dxa"/>
-          </w:tcPr>
-          <w:p/>
+              <w:t xml:space="preserve">Labels </w:t>
+            </w:r>
+            <w:r>
+              <w:t>and error messages clear</w:t>
+            </w:r>
+          </w:p>
+        </w:tc>
+        <w:tc>
+          <w:tcPr>
+            <w:tcW w:w="2254" w:type="dxa"/>
+          </w:tcPr>
+          <w:p>
+            <w:r>
+              <w:t>Labels and error messages were short, descriptive, and did exactly as portrayed.</w:t>
+            </w:r>
+            <w:r>
+              <w:br/>
+              <w:t>Sections have more instructions if it is not apparently obvious.</w:t>
+            </w:r>
+          </w:p>
+        </w:tc>
+        <w:tc>
+          <w:tcPr>
+            <w:tcW w:w="2254" w:type="dxa"/>
+          </w:tcPr>
+          <w:p>
+            <w:r>
+              <w:t>Meets expectation.</w:t>
+            </w:r>
+          </w:p>
+        </w:tc>
+        <w:tc>
+          <w:tcPr>
+            <w:tcW w:w="2254" w:type="dxa"/>
+          </w:tcPr>
+          <w:p>
+            <w:r>
+              <w:t>5.1</w:t>
+            </w:r>
+            <w:r>
+              <w:br/>
+              <w:t>5.2</w:t>
+            </w:r>
+            <w:r>
+              <w:br/>
+              <w:t>5.3</w:t>
+            </w:r>
+          </w:p>
         </w:tc>
       </w:tr>
     </w:tbl>
@@ -24400,7 +24000,6 @@
           <w:docPartUnique/>
         </w:docPartObj>
       </w:sdtPr>
-      <w:sdtEndPr/>
       <w:sdtContent>
         <w:p>
           <w:pPr>
@@ -24416,7 +24015,6 @@
             <w:id w:val="-573587230"/>
             <w:bibliography/>
           </w:sdtPr>
-          <w:sdtEndPr/>
           <w:sdtContent>
             <w:p>
               <w:pPr>
@@ -29226,7 +28824,6 @@
   </w:font>
   <w:font w:name="Yu Mincho">
     <w:altName w:val="游明朝"/>
-    <w:panose1 w:val="02020400000000000000"/>
     <w:charset w:val="80"/>
     <w:family w:val="roman"/>
     <w:pitch w:val="variable"/>
@@ -29283,6 +28880,7 @@
     <w:rsid w:val="006D1A17"/>
     <w:rsid w:val="0078281A"/>
     <w:rsid w:val="008C60E9"/>
+    <w:rsid w:val="00A3623F"/>
     <w:rsid w:val="00B54D39"/>
     <w:rsid w:val="00E22CAF"/>
   </w:rsids>

</xml_diff>

<commit_message>
Made font sizes more regular
</commit_message>
<xml_diff>
--- a/Master Document.docx
+++ b/Master Document.docx
@@ -10202,6 +10202,8 @@
       <w:r>
         <w:rPr>
           <w:rStyle w:val="Strong"/>
+          <w:b w:val="0"/>
+          <w:bCs w:val="0"/>
         </w:rPr>
         <w:t>Sam was responsible for planning out the project management plan. Our working progress mirrors that of what was set out in the following Gantt chart and it was further updated when the requirements were completed. The overlap in tasks reflects a period of collaboration.</w:t>
       </w:r>
@@ -10217,6 +10219,8 @@
       <w:r>
         <w:rPr>
           <w:rStyle w:val="Strong"/>
+          <w:b w:val="0"/>
+          <w:bCs w:val="0"/>
         </w:rPr>
         <w:t>While Joshua was implementing the responsive design, Sam was verifying the application against responsive design guidelines and the marking criteria, as can be seen in tasks 6 to 7.</w:t>
       </w:r>
@@ -10232,12 +10236,16 @@
       <w:r>
         <w:rPr>
           <w:rStyle w:val="Strong"/>
+          <w:b w:val="0"/>
+          <w:bCs w:val="0"/>
         </w:rPr>
         <w:t>Start Date: 28/05/2020</w:t>
       </w:r>
       <w:r>
         <w:rPr>
           <w:rStyle w:val="Strong"/>
+          <w:b w:val="0"/>
+          <w:bCs w:val="0"/>
         </w:rPr>
         <w:br/>
         <w:t>Estimated Finish Date: 03/06/2020</w:t>
@@ -10245,6 +10253,8 @@
       <w:r>
         <w:rPr>
           <w:rStyle w:val="Strong"/>
+          <w:b w:val="0"/>
+          <w:bCs w:val="0"/>
         </w:rPr>
         <w:br/>
         <w:t>Actual Finish Date: 03/06/2020</w:t>
@@ -15276,7 +15286,13 @@
     </w:p>
     <w:p>
       <w:r>
-        <w:t>The tools outlined in this report are useful and can be used to clean up code and detect performance issues. In our project, the code optimiser helped format the code so that it looks neat, presentable and organised. The profiler indicated to us that there were presently no performance issues.</w:t>
+        <w:t xml:space="preserve">The tools outlined in this report are useful and can be used to clean up code and detect performance issues. In our project, the code optimiser helped format the code so that it looks neat, </w:t>
+      </w:r>
+      <w:r>
+        <w:t>presentable,</w:t>
+      </w:r>
+      <w:r>
+        <w:t xml:space="preserve"> and organised. The profiler indicated to us that there were presently no performance issues.</w:t>
       </w:r>
     </w:p>
     <w:p/>
@@ -19351,7 +19367,15 @@
           </w:tcPr>
           <w:p>
             <w:r>
-              <w:t>Log out button sends user to home page, if reloading admin page requires another login</w:t>
+              <w:t xml:space="preserve">Log out button sends user to home </w:t>
+            </w:r>
+            <w:proofErr w:type="gramStart"/>
+            <w:r>
+              <w:t>page, if</w:t>
+            </w:r>
+            <w:proofErr w:type="gramEnd"/>
+            <w:r>
+              <w:t xml:space="preserve"> reloading admin page requires another login</w:t>
             </w:r>
           </w:p>
         </w:tc>
@@ -21181,9 +21205,9 @@
       <w:pPr>
         <w:pStyle w:val="Heading1"/>
       </w:pPr>
-      <w:bookmarkStart w:id="237" w:name="_Toc43295666"/>
-      <w:bookmarkStart w:id="238" w:name="_Toc43320715"/>
-      <w:bookmarkStart w:id="239" w:name="_Toc44570692"/>
+      <w:bookmarkStart w:id="237" w:name="_Toc44570692"/>
+      <w:bookmarkStart w:id="238" w:name="_Toc43295666"/>
+      <w:bookmarkStart w:id="239" w:name="_Toc43320715"/>
       <w:r>
         <w:rPr>
           <w:rStyle w:val="Strong"/>
@@ -21193,7 +21217,7 @@
         <w:lastRenderedPageBreak/>
         <w:t>Software Testing Plan:</w:t>
       </w:r>
-      <w:bookmarkEnd w:id="239"/>
+      <w:bookmarkEnd w:id="237"/>
       <w:r>
         <w:rPr>
           <w:rStyle w:val="Strong"/>
@@ -21202,8 +21226,8 @@
         </w:rPr>
         <w:t xml:space="preserve"> </w:t>
       </w:r>
-      <w:bookmarkEnd w:id="237"/>
       <w:bookmarkEnd w:id="238"/>
+      <w:bookmarkEnd w:id="239"/>
     </w:p>
     <w:p>
       <w:pPr>
@@ -31268,6 +31292,7 @@
     <w:rsid w:val="00A3623F"/>
     <w:rsid w:val="00B54D39"/>
     <w:rsid w:val="00E22CAF"/>
+    <w:rsid w:val="00E66A52"/>
   </w:rsids>
   <m:mathPr>
     <m:mathFont m:val="Cambria Math"/>

</xml_diff>